<commit_message>
Wrote methods section of data analysis report. Added literature support for collider bias and bayesian mediation analyses.
</commit_message>
<xml_diff>
--- a/Project1/Reports/Project1_Data_Analysis_Plan.docx
+++ b/Project1/Reports/Project1_Data_Analysis_Plan.docx
@@ -299,7 +299,6 @@
       </w:r>
     </w:p>
     <w:p/>
-    <w:p/>
     <w:p>
       <w:pPr>
         <w:pStyle w:val="Heading2"/>
@@ -307,7 +306,6 @@
       <w:bookmarkStart w:id="6" w:name="_Toc221895316"/>
       <w:bookmarkStart w:id="7" w:name="_Toc221895381"/>
       <w:r>
-        <w:lastRenderedPageBreak/>
         <w:t xml:space="preserve">2. </w:t>
       </w:r>
       <w:r>
@@ -319,19 +317,305 @@
     <w:p>
       <w:pPr>
         <w:pStyle w:val="Heading4"/>
-      </w:pPr>
-      <w:r>
+        <w:rPr>
+          <w:sz w:val="26"/>
+          <w:szCs w:val="26"/>
+        </w:rPr>
+      </w:pPr>
+      <w:r>
+        <w:rPr>
+          <w:sz w:val="26"/>
+          <w:szCs w:val="26"/>
+        </w:rPr>
         <w:t>2.1 Data Cleaning</w:t>
       </w:r>
     </w:p>
     <w:p>
+      <w:r>
+        <w:t>The primary exposure variable, baseline hard drug use, was coded as a binary indicator (Yes versus No). Comorbidity variables including diabetes, hypertension</w:t>
+      </w:r>
+      <w:r>
+        <w:t xml:space="preserve"> (HBP)</w:t>
+      </w:r>
+      <w:r>
+        <w:t>, kidney disease, and liver disease</w:t>
+      </w:r>
+      <w:r>
+        <w:t xml:space="preserve"> (stage 3/4)</w:t>
+      </w:r>
+      <w:r>
+        <w:t xml:space="preserve"> contained additional categories reflecting “trajectory-based” classifications and “insufficient data.” For the purposes of exploratory analyses, </w:t>
+      </w:r>
+      <w:proofErr w:type="gramStart"/>
+      <w:r>
+        <w:lastRenderedPageBreak/>
+        <w:t>trajectory-based</w:t>
+      </w:r>
+      <w:proofErr w:type="gramEnd"/>
+      <w:r>
+        <w:t xml:space="preserve"> “Yes” and “No” categories were collapsed into single “Yes” and “No” levels, and observations coded as “insufficient data” were treated as missing</w:t>
+      </w:r>
+      <w:r>
+        <w:t xml:space="preserve"> or NA values</w:t>
+      </w:r>
+      <w:r>
+        <w:t xml:space="preserve">. However, because these variables were not included in the primary models, this recoding did not affect the </w:t>
+      </w:r>
+      <w:r>
+        <w:t xml:space="preserve">primary </w:t>
+      </w:r>
+      <w:r>
+        <w:t>results.</w:t>
+      </w:r>
+    </w:p>
+    <w:p>
+      <w:r>
+        <w:t xml:space="preserve">Self-reported race/ethnicity </w:t>
+      </w:r>
+      <w:r>
+        <w:t>will be</w:t>
+      </w:r>
+      <w:r>
+        <w:t xml:space="preserve"> included as a covariate to account for potential confounding by </w:t>
+      </w:r>
+      <w:r>
+        <w:t>social drivers of health</w:t>
+      </w:r>
+      <w:r>
+        <w:t xml:space="preserve"> and healthcare access disparities.</w:t>
+      </w:r>
+      <w:r>
+        <w:t xml:space="preserve"> </w:t>
+      </w:r>
+      <w:r>
+        <w:t xml:space="preserve">For analyses, we </w:t>
+      </w:r>
+      <w:r>
+        <w:t>will combine</w:t>
+      </w:r>
+      <w:r>
+        <w:t xml:space="preserve"> </w:t>
+      </w:r>
+      <w:r>
+        <w:t>White-Hispanic, Black-Hispanic, and Other-Hispanic as one category</w:t>
+      </w:r>
+      <w:r>
+        <w:t xml:space="preserve"> for Hispanic</w:t>
+      </w:r>
+      <w:r>
+        <w:t xml:space="preserve">. </w:t>
+      </w:r>
+      <w:r>
+        <w:t>We acknowledge that race is a social construct and that observed differences likely reflect structural inequities rather than biological differences.</w:t>
+      </w:r>
+      <w:r>
+        <w:t xml:space="preserve"> </w:t>
+      </w:r>
+      <w:r>
+        <w:t xml:space="preserve">Additionally, we are not estimating race effects but purely </w:t>
+      </w:r>
+      <w:r>
+        <w:t>adjusting</w:t>
+      </w:r>
+      <w:r>
+        <w:t xml:space="preserve"> for confounding.</w:t>
+      </w:r>
+    </w:p>
+    <w:p>
+      <w:r>
+        <w:t>Viral load values were highly right-skewed</w:t>
+      </w:r>
+      <w:r>
+        <w:t xml:space="preserve"> and were </w:t>
+      </w:r>
+      <w:r>
+        <w:t xml:space="preserve">transformed using </w:t>
+      </w:r>
+      <w:r>
+        <w:t xml:space="preserve">logarithm with </w:t>
+      </w:r>
+      <w:r>
+        <w:t xml:space="preserve">base-10 </w:t>
+      </w:r>
+      <w:r>
+        <w:t>for</w:t>
+      </w:r>
+      <w:r>
+        <w:t xml:space="preserve"> modeling. CD4+ T-cell counts were examined for distributional properties using histograms and residual diagnostics from preliminary regression models. Although the raw CD4 distribution was moderately right-skewed, residual diagnostics indicated acceptable normality and </w:t>
+      </w:r>
+      <w:r>
+        <w:t>consistent variance</w:t>
+      </w:r>
+      <w:r>
+        <w:t xml:space="preserve">. Therefore, CD4 counts </w:t>
+      </w:r>
+      <w:r>
+        <w:t>will be</w:t>
+      </w:r>
+      <w:r>
+        <w:t xml:space="preserve"> retained on the original scale</w:t>
+      </w:r>
+      <w:r>
+        <w:t>.</w:t>
+      </w:r>
+    </w:p>
+    <w:p>
       <w:pPr>
         <w:pStyle w:val="Heading4"/>
-      </w:pPr>
-      <w:r>
+        <w:rPr>
+          <w:sz w:val="26"/>
+          <w:szCs w:val="26"/>
+        </w:rPr>
+      </w:pPr>
+      <w:r>
+        <w:rPr>
+          <w:sz w:val="26"/>
+          <w:szCs w:val="26"/>
+        </w:rPr>
         <w:t>2.2 Data Analysis</w:t>
       </w:r>
     </w:p>
+    <w:p>
+      <w:r>
+        <w:t>The primary objective of this analysis is to evaluate whether baseline hard drug use is associated with treatment response two years after initiation of HAART. Treatment response will be assessed separately for viral load, CD4+ T-cell count, physical quality-of-life score, and mental quality-of-life score.</w:t>
+      </w:r>
+      <w:r>
+        <w:t xml:space="preserve"> </w:t>
+      </w:r>
+      <w:r>
+        <w:t> </w:t>
+      </w:r>
+      <w:r>
+        <w:t>A</w:t>
+      </w:r>
+      <w:r>
+        <w:t xml:space="preserve"> secondary objective </w:t>
+      </w:r>
+      <w:r>
+        <w:t>is</w:t>
+      </w:r>
+      <w:r>
+        <w:t xml:space="preserve"> to assess whether treatment adherence mediates this relationship. Adherence was measured during follow-up after HAART initiation and </w:t>
+      </w:r>
+      <w:r>
+        <w:t>is</w:t>
+      </w:r>
+      <w:r>
+        <w:t xml:space="preserve"> hypothesized to lie on the causal pathway between baseline hard drug use and treatment response.</w:t>
+      </w:r>
+    </w:p>
+    <w:p>
+      <w:r>
+        <w:t>For each outcome, analyses will be conducted using general linear regression to assess the association between baseline hard drug use and treatment response, while adjusting for relevant covariates and potential confounders</w:t>
+      </w:r>
+      <w:r>
+        <w:t>.</w:t>
+      </w:r>
+      <w:r>
+        <w:t xml:space="preserve"> Both models adjusted for age, BMI, smoking status, education, race/ethnicity, and baseline disease severity.</w:t>
+      </w:r>
+    </w:p>
+    <w:p>
+      <w:r>
+        <w:t>For CD4+ T-cell count, physical quality-of-life score, and mental quality-of-life score, outcomes will be modeled on their original scales. Each model will include the corresponding baseline value of the outcome as well as the same set of prespecified covariates described above.</w:t>
+      </w:r>
+    </w:p>
+    <w:p>
+      <w:r>
+        <w:t xml:space="preserve">In addition to frequentist linear regression models, Bayesian regression models will also be fit for each outcome to allow comparison of inference under a Bayesian framework. The same model structure will be used in both frameworks. Under the Bayesian </w:t>
+      </w:r>
+      <w:r>
+        <w:t xml:space="preserve">prior </w:t>
+      </w:r>
+      <w:r>
+        <w:lastRenderedPageBreak/>
+        <w:t>specification, weakly informative normal priors will be placed on regression coefficients, and a half-Cauchy prior will be placed on the residual standard deviation.</w:t>
+      </w:r>
+    </w:p>
+    <w:p>
+      <w:r>
+        <w:t>Mediation</w:t>
+      </w:r>
+      <w:r>
+        <w:t xml:space="preserve"> </w:t>
+      </w:r>
+      <w:r>
+        <w:t>will be</w:t>
+      </w:r>
+      <w:r>
+        <w:t xml:space="preserve"> evaluated </w:t>
+      </w:r>
+      <w:r>
+        <w:t xml:space="preserve">by </w:t>
+      </w:r>
+      <w:r>
+        <w:t xml:space="preserve">using a two-model approach. First, adherence </w:t>
+      </w:r>
+      <w:r>
+        <w:t>will be</w:t>
+      </w:r>
+      <w:r>
+        <w:t xml:space="preserve"> modeled as a function of baseline hard drug use and baseline covariates. Second, the Year 2 outcome </w:t>
+      </w:r>
+      <w:r>
+        <w:t>will be</w:t>
+      </w:r>
+      <w:r>
+        <w:t xml:space="preserve"> modeled as a function of baseline hard drug use, adherence, baseline outcome level, and covariates.</w:t>
+      </w:r>
+      <w:r>
+        <w:t xml:space="preserve"> </w:t>
+      </w:r>
+      <w:r>
+        <w:t>Bayesian mediation models were specified using joint regression of adherence and Year 2 outcomes. Indirect effects were computed as the posterior distribution of the product of the exposure–mediator and mediator–outcome regression coefficients. Highest density intervals were used to assess evidence of mediation.</w:t>
+      </w:r>
+    </w:p>
+    <w:p>
+      <w:r>
+        <w:t xml:space="preserve">Model assumptions for the frequentist analyses will be evaluated using residual diagnostic plots, including assessment of linearity, </w:t>
+      </w:r>
+      <w:r>
+        <w:t>constant variance</w:t>
+      </w:r>
+      <w:r>
+        <w:t>, and normality of residuals. Statistical significance under the frequentist framework will be determined using two-sided hypothesis tests with an alpha level of 0.05. P-values less than 0.05 will be considered statistically significant.</w:t>
+      </w:r>
+    </w:p>
+    <w:p>
+      <w:r>
+        <w:t xml:space="preserve">Under the Bayesian framework, posterior distributions obtained </w:t>
+      </w:r>
+      <w:r>
+        <w:t>from</w:t>
+      </w:r>
+      <w:r>
+        <w:t xml:space="preserve"> Markov Chain Monte Carlo (MCMC) sampling</w:t>
+      </w:r>
+      <w:r>
+        <w:t xml:space="preserve"> will be used to assess significance</w:t>
+      </w:r>
+      <w:r>
+        <w:t>. Posterior means and 95% highest density intervals (HDIs) will be reported for each parameter estimate. Convergence of each Bayesian model will be assessed using trace plots and the Gelman–Rubin statistic (R̂).</w:t>
+      </w:r>
+    </w:p>
+    <w:p>
+      <w:r>
+        <w:t xml:space="preserve">All regression analyses </w:t>
+      </w:r>
+      <w:r>
+        <w:t>will be</w:t>
+      </w:r>
+      <w:r>
+        <w:t xml:space="preserve"> conducted using complete-case observations for the variables included in each specific model. The number of observations </w:t>
+      </w:r>
+      <w:r>
+        <w:t>removed due to missingness will be</w:t>
+      </w:r>
+      <w:r>
+        <w:t xml:space="preserve"> reported alongside model results.</w:t>
+      </w:r>
+    </w:p>
+    <w:p/>
     <w:p>
       <w:pPr>
         <w:pStyle w:val="Heading2"/>

</xml_diff>